<commit_message>
Auto update at 2025/11/14 12:00:01
</commit_message>
<xml_diff>
--- a/lab4-scripts/第4次数据库系统实验报告_2023212224_何思远.docx
+++ b/lab4-scripts/第4次数据库系统实验报告_2023212224_何思远.docx
@@ -421,7 +421,6 @@
       <w:pPr>
         <w:spacing w:line="360" w:lineRule="auto"/>
         <w:rPr>
-          <w:rFonts w:hint="eastAsia"/>
           <w:b/>
           <w:bCs/>
         </w:rPr>
@@ -753,9 +752,6 @@
         </w:numPr>
         <w:spacing w:after="200"/>
         <w:jc w:val="left"/>
-        <w:rPr>
-          <w:rFonts w:hint="eastAsia"/>
-        </w:rPr>
       </w:pPr>
       <w:r>
         <w:rPr>
@@ -972,7 +968,6 @@
         <w:pStyle w:val="SourceCode"/>
         <w:rPr>
           <w:rStyle w:val="VerbatimChar"/>
-          <w:rFonts w:hint="eastAsia"/>
         </w:rPr>
       </w:pPr>
       <w:r>
@@ -1232,9 +1227,6 @@
         </w:numPr>
         <w:spacing w:after="200"/>
         <w:jc w:val="left"/>
-        <w:rPr>
-          <w:rFonts w:hint="eastAsia"/>
-        </w:rPr>
       </w:pPr>
       <w:r>
         <w:rPr>
@@ -1524,9 +1516,6 @@
         <w:widowControl/>
         <w:spacing w:after="200"/>
         <w:jc w:val="left"/>
-        <w:rPr>
-          <w:rFonts w:hint="eastAsia"/>
-        </w:rPr>
       </w:pPr>
       <w:r>
         <w:t xml:space="preserve">直接调用记录扫描迭代器 scan_ 的 </w:t>
@@ -1798,9 +1787,6 @@
         <w:widowControl/>
         <w:spacing w:after="200"/>
         <w:jc w:val="left"/>
-        <w:rPr>
-          <w:rFonts w:hint="eastAsia"/>
-        </w:rPr>
       </w:pPr>
       <w:r>
         <w:t xml:space="preserve">根据当前 rid_ 中存储的记录位置，调用 </w:t>
@@ -2396,9 +2382,6 @@
     <w:p>
       <w:pPr>
         <w:spacing w:line="360" w:lineRule="auto"/>
-        <w:rPr>
-          <w:rFonts w:hint="eastAsia"/>
-        </w:rPr>
       </w:pPr>
     </w:p>
     <w:p>
@@ -2500,9 +2483,6 @@
         </w:numPr>
         <w:spacing w:after="200"/>
         <w:jc w:val="left"/>
-        <w:rPr>
-          <w:rFonts w:hint="eastAsia"/>
-        </w:rPr>
       </w:pPr>
       <w:r>
         <w:t>根据条件中的比较运算符（如 OP_EQ, OP_LT 等）使用 switch 语句返回最终的布尔比较结果</w:t>
@@ -2684,13 +2664,7 @@
           <w:rStyle w:val="s1"/>
           <w:rFonts w:hint="default"/>
         </w:rPr>
-        <w:t>类，实现投影算</w:t>
-      </w:r>
-      <w:r>
-        <w:rPr>
-          <w:rStyle w:val="s1"/>
-        </w:rPr>
-        <w:t>⼦，具体完成下列任务。</w:t>
+        <w:t>类，实现投影算⼦，具体完成下列任务。</w:t>
       </w:r>
     </w:p>
     <w:p>
@@ -2742,13 +2716,7 @@
           <w:rStyle w:val="s1"/>
           <w:rFonts w:hint="default"/>
         </w:rPr>
-        <w:t>/execution</w:t>
-      </w:r>
-      <w:r>
-        <w:rPr>
-          <w:rStyle w:val="s1"/>
-        </w:rPr>
-        <w:t>⽬录下的代码。</w:t>
+        <w:t>/execution⽬录下的代码。</w:t>
       </w:r>
     </w:p>
     <w:p>
@@ -2831,259 +2799,241 @@
       <w:r>
         <w:rPr>
           <w:rStyle w:val="s1"/>
-        </w:rPr>
-        <w:t>理解</w:t>
-      </w:r>
-      <w:r>
-        <w:rPr>
-          <w:rStyle w:val="s1"/>
           <w:rFonts w:hint="default"/>
         </w:rPr>
+        <w:t xml:space="preserve">理解 </w:t>
+      </w:r>
+      <w:proofErr w:type="spellStart"/>
+      <w:r>
+        <w:rPr>
+          <w:rStyle w:val="s1"/>
+          <w:rFonts w:hint="default"/>
+        </w:rPr>
+        <w:t>ProjectionExecutor</w:t>
+      </w:r>
+      <w:proofErr w:type="spellEnd"/>
+      <w:r>
+        <w:rPr>
+          <w:rStyle w:val="s1"/>
+          <w:rFonts w:hint="default"/>
+        </w:rPr>
+        <w:t>类的设计，并回答下列问题：</w:t>
+      </w:r>
+    </w:p>
+    <w:p>
+      <w:pPr>
+        <w:pStyle w:val="p1"/>
+        <w:rPr>
+          <w:rStyle w:val="s1"/>
+          <w:rFonts w:hint="default"/>
+        </w:rPr>
+      </w:pPr>
+      <w:proofErr w:type="spellStart"/>
+      <w:r>
+        <w:rPr>
+          <w:rStyle w:val="s1"/>
+          <w:rFonts w:hint="default"/>
+        </w:rPr>
+        <w:t>prev</w:t>
+      </w:r>
+      <w:proofErr w:type="spellEnd"/>
+      <w:r>
+        <w:rPr>
+          <w:rStyle w:val="s1"/>
+          <w:rFonts w:hint="default"/>
+        </w:rPr>
+        <w:t>_的作⽤是什么？</w:t>
+      </w:r>
+    </w:p>
+    <w:p>
+      <w:pPr>
+        <w:pStyle w:val="p1"/>
+        <w:rPr>
+          <w:rStyle w:val="s1"/>
+        </w:rPr>
+      </w:pPr>
+      <w:r>
+        <w:rPr>
+          <w:rStyle w:val="s1"/>
+          <w:rFonts w:hint="default"/>
+        </w:rPr>
+        <w:t>答：</w:t>
+      </w:r>
+      <w:proofErr w:type="spellStart"/>
+      <w:r>
+        <w:rPr>
+          <w:rStyle w:val="s1"/>
+          <w:rFonts w:hint="default"/>
+        </w:rPr>
+        <w:t>prev</w:t>
+      </w:r>
+      <w:proofErr w:type="spellEnd"/>
+      <w:r>
+        <w:rPr>
+          <w:rStyle w:val="s1"/>
+          <w:rFonts w:hint="default"/>
+        </w:rPr>
+        <w:t xml:space="preserve">_ 是指向子节点算子（如 </w:t>
+      </w:r>
+      <w:proofErr w:type="spellStart"/>
+      <w:r>
+        <w:rPr>
+          <w:rStyle w:val="s1"/>
+          <w:rFonts w:hint="default"/>
+        </w:rPr>
+        <w:t>SeqScanExecutor</w:t>
+      </w:r>
+      <w:proofErr w:type="spellEnd"/>
+      <w:r>
+        <w:rPr>
+          <w:rStyle w:val="s1"/>
+          <w:rFonts w:hint="default"/>
+        </w:rPr>
+        <w:t>）的智能指针，投影算子通过它来获取待处理的输入元组。</w:t>
+      </w:r>
+    </w:p>
+    <w:p>
+      <w:pPr>
+        <w:pStyle w:val="p1"/>
+      </w:pPr>
+      <w:r>
+        <w:rPr>
+          <w:rStyle w:val="s1"/>
+          <w:rFonts w:hint="default"/>
+          <w:b/>
+          <w:bCs/>
+        </w:rPr>
+        <w:t>（</w:t>
+      </w:r>
+      <w:r>
+        <w:rPr>
+          <w:rStyle w:val="s2"/>
+        </w:rPr>
+        <w:t>2</w:t>
+      </w:r>
+      <w:r>
+        <w:rPr>
+          <w:rStyle w:val="s1"/>
+          <w:rFonts w:hint="default"/>
+          <w:b/>
+          <w:bCs/>
+        </w:rPr>
+        <w:t xml:space="preserve">）实现 </w:t>
+      </w:r>
+      <w:proofErr w:type="spellStart"/>
+      <w:r>
+        <w:rPr>
+          <w:b/>
+          <w:bCs/>
+        </w:rPr>
+        <w:t>ProjectionExecutor</w:t>
+      </w:r>
+      <w:proofErr w:type="spellEnd"/>
+      <w:r>
+        <w:rPr>
+          <w:b/>
+          <w:bCs/>
+        </w:rPr>
+        <w:t>::</w:t>
+      </w:r>
+      <w:proofErr w:type="spellStart"/>
+      <w:r>
+        <w:rPr>
+          <w:b/>
+          <w:bCs/>
+        </w:rPr>
+        <w:t>beginTuple</w:t>
+      </w:r>
+      <w:proofErr w:type="spellEnd"/>
+      <w:r>
+        <w:rPr>
+          <w:b/>
+          <w:bCs/>
+        </w:rPr>
         <w:t xml:space="preserve"> </w:t>
       </w:r>
-      <w:proofErr w:type="spellStart"/>
       <w:r>
         <w:rPr>
           <w:rStyle w:val="s1"/>
           <w:rFonts w:hint="default"/>
+          <w:b/>
+          <w:bCs/>
+        </w:rPr>
+        <w:t>函数</w:t>
+      </w:r>
+    </w:p>
+    <w:p>
+      <w:pPr>
+        <w:spacing w:line="360" w:lineRule="auto"/>
+        <w:rPr>
+          <w:rStyle w:val="VerbatimChar"/>
+        </w:rPr>
+      </w:pPr>
+      <w:r>
+        <w:rPr>
+          <w:rStyle w:val="VerbatimChar"/>
+        </w:rPr>
+        <w:t xml:space="preserve">void </w:t>
+      </w:r>
+      <w:proofErr w:type="spellStart"/>
+      <w:proofErr w:type="gramStart"/>
+      <w:r>
+        <w:rPr>
+          <w:rStyle w:val="VerbatimChar"/>
         </w:rPr>
         <w:t>ProjectionExecutor</w:t>
       </w:r>
       <w:proofErr w:type="spellEnd"/>
       <w:r>
         <w:rPr>
-          <w:rStyle w:val="s1"/>
-          <w:rFonts w:hint="default"/>
-        </w:rPr>
-        <w:t>类的设计，并回答下列问题：</w:t>
-      </w:r>
-    </w:p>
-    <w:p>
-      <w:pPr>
-        <w:pStyle w:val="p1"/>
-        <w:rPr>
-          <w:rStyle w:val="s1"/>
-          <w:rFonts w:hint="default"/>
-        </w:rPr>
-      </w:pPr>
-      <w:proofErr w:type="spellStart"/>
-      <w:r>
-        <w:rPr>
-          <w:rStyle w:val="s1"/>
-          <w:rFonts w:hint="default"/>
-        </w:rPr>
-        <w:t>prev</w:t>
-      </w:r>
-      <w:proofErr w:type="spellEnd"/>
-      <w:r>
-        <w:rPr>
-          <w:rStyle w:val="s1"/>
-          <w:rFonts w:hint="default"/>
-        </w:rPr>
-        <w:t>_的作</w:t>
-      </w:r>
-      <w:r>
-        <w:rPr>
-          <w:rStyle w:val="s1"/>
-        </w:rPr>
-        <w:t>⽤是什么？</w:t>
-      </w:r>
-    </w:p>
-    <w:p>
-      <w:pPr>
-        <w:pStyle w:val="p1"/>
-        <w:rPr>
-          <w:rStyle w:val="s1"/>
-        </w:rPr>
-      </w:pPr>
-      <w:r>
-        <w:rPr>
-          <w:rStyle w:val="s1"/>
-        </w:rPr>
-        <w:t>答</w:t>
-      </w:r>
-      <w:r>
-        <w:rPr>
-          <w:rStyle w:val="s1"/>
-          <w:rFonts w:hint="default"/>
-        </w:rPr>
-        <w:t>：</w:t>
-      </w:r>
-      <w:proofErr w:type="spellStart"/>
-      <w:r>
-        <w:rPr>
-          <w:rStyle w:val="s1"/>
-          <w:rFonts w:hint="default"/>
-        </w:rPr>
-        <w:t>prev</w:t>
-      </w:r>
-      <w:proofErr w:type="spellEnd"/>
-      <w:r>
-        <w:rPr>
-          <w:rStyle w:val="s1"/>
-          <w:rFonts w:hint="default"/>
-        </w:rPr>
-        <w:t xml:space="preserve">_ 是指向子节点算子（如 </w:t>
-      </w:r>
-      <w:proofErr w:type="spellStart"/>
-      <w:r>
-        <w:rPr>
-          <w:rStyle w:val="s1"/>
-          <w:rFonts w:hint="default"/>
-        </w:rPr>
-        <w:t>SeqScanExecutor</w:t>
-      </w:r>
-      <w:proofErr w:type="spellEnd"/>
-      <w:r>
-        <w:rPr>
-          <w:rStyle w:val="s1"/>
-          <w:rFonts w:hint="default"/>
-        </w:rPr>
-        <w:t>）的智能指针，投影算子通过它来获取待处理的输入元组。</w:t>
-      </w:r>
-    </w:p>
-    <w:p>
-      <w:pPr>
-        <w:pStyle w:val="p1"/>
-      </w:pPr>
-      <w:r>
-        <w:rPr>
-          <w:rStyle w:val="s1"/>
-          <w:rFonts w:hint="default"/>
-          <w:b/>
-          <w:bCs/>
-        </w:rPr>
-        <w:t>（</w:t>
-      </w:r>
-      <w:r>
-        <w:rPr>
-          <w:rStyle w:val="s2"/>
-        </w:rPr>
-        <w:t>2</w:t>
-      </w:r>
-      <w:r>
-        <w:rPr>
-          <w:rStyle w:val="s1"/>
-          <w:rFonts w:hint="default"/>
-          <w:b/>
-          <w:bCs/>
-        </w:rPr>
-        <w:t xml:space="preserve">）实现 </w:t>
-      </w:r>
-      <w:proofErr w:type="spellStart"/>
-      <w:r>
-        <w:rPr>
-          <w:b/>
-          <w:bCs/>
-        </w:rPr>
-        <w:t>ProjectionExecutor</w:t>
-      </w:r>
-      <w:proofErr w:type="spellEnd"/>
-      <w:r>
-        <w:rPr>
-          <w:b/>
-          <w:bCs/>
+          <w:rStyle w:val="VerbatimChar"/>
         </w:rPr>
         <w:t>::</w:t>
       </w:r>
       <w:proofErr w:type="spellStart"/>
-      <w:r>
-        <w:rPr>
-          <w:b/>
-          <w:bCs/>
+      <w:proofErr w:type="gramEnd"/>
+      <w:r>
+        <w:rPr>
+          <w:rStyle w:val="VerbatimChar"/>
         </w:rPr>
         <w:t>beginTuple</w:t>
       </w:r>
       <w:proofErr w:type="spellEnd"/>
       <w:r>
         <w:rPr>
-          <w:b/>
-          <w:bCs/>
-        </w:rPr>
-        <w:t xml:space="preserve"> </w:t>
-      </w:r>
-      <w:r>
-        <w:rPr>
-          <w:rStyle w:val="s1"/>
-          <w:rFonts w:hint="default"/>
-          <w:b/>
-          <w:bCs/>
-        </w:rPr>
-        <w:t>函数</w:t>
-      </w:r>
-    </w:p>
-    <w:p>
-      <w:pPr>
-        <w:spacing w:line="360" w:lineRule="auto"/>
-        <w:rPr>
-          <w:rStyle w:val="VerbatimChar"/>
-        </w:rPr>
-      </w:pPr>
-      <w:r>
-        <w:rPr>
-          <w:rStyle w:val="VerbatimChar"/>
-        </w:rPr>
-        <w:t xml:space="preserve">void </w:t>
-      </w:r>
-      <w:proofErr w:type="spellStart"/>
-      <w:proofErr w:type="gramStart"/>
-      <w:r>
-        <w:rPr>
-          <w:rStyle w:val="VerbatimChar"/>
-        </w:rPr>
-        <w:t>ProjectionExecutor</w:t>
-      </w:r>
-      <w:proofErr w:type="spellEnd"/>
-      <w:r>
-        <w:rPr>
-          <w:rStyle w:val="VerbatimChar"/>
-        </w:rPr>
-        <w:t>::</w:t>
-      </w:r>
-      <w:proofErr w:type="spellStart"/>
-      <w:proofErr w:type="gramEnd"/>
-      <w:r>
-        <w:rPr>
-          <w:rStyle w:val="VerbatimChar"/>
-        </w:rPr>
+          <w:rStyle w:val="VerbatimChar"/>
+        </w:rPr>
+        <w:t>();</w:t>
+      </w:r>
+    </w:p>
+    <w:p>
+      <w:pPr>
+        <w:spacing w:line="360" w:lineRule="auto"/>
+        <w:rPr>
+          <w:b/>
+          <w:bCs/>
+        </w:rPr>
+      </w:pPr>
+      <w:r>
+        <w:rPr>
+          <w:b/>
+          <w:bCs/>
+        </w:rPr>
+        <w:t>1.方法声明：</w:t>
+      </w:r>
+    </w:p>
+    <w:p>
+      <w:pPr>
+        <w:spacing w:line="360" w:lineRule="auto"/>
+      </w:pPr>
+      <w:r>
+        <w:t>方法名：</w:t>
+      </w:r>
+      <w:proofErr w:type="spellStart"/>
+      <w:r>
         <w:t>beginTuple</w:t>
       </w:r>
       <w:proofErr w:type="spellEnd"/>
-      <w:r>
-        <w:rPr>
-          <w:rStyle w:val="VerbatimChar"/>
-        </w:rPr>
-        <w:t>();</w:t>
-      </w:r>
-    </w:p>
-    <w:p>
-      <w:pPr>
-        <w:spacing w:line="360" w:lineRule="auto"/>
-        <w:rPr>
-          <w:b/>
-          <w:bCs/>
-        </w:rPr>
-      </w:pPr>
-      <w:r>
-        <w:rPr>
-          <w:b/>
-          <w:bCs/>
-        </w:rPr>
-        <w:t>1.方法声明：</w:t>
-      </w:r>
-    </w:p>
-    <w:p>
-      <w:pPr>
-        <w:spacing w:line="360" w:lineRule="auto"/>
-      </w:pPr>
-      <w:r>
-        <w:t>方法名：</w:t>
-      </w:r>
-      <w:proofErr w:type="spellStart"/>
-      <w:r>
-        <w:t>beginTuple</w:t>
-      </w:r>
-      <w:proofErr w:type="spellEnd"/>
     </w:p>
     <w:p>
       <w:pPr>
@@ -3104,9 +3054,6 @@
     <w:p>
       <w:pPr>
         <w:spacing w:line="360" w:lineRule="auto"/>
-        <w:rPr>
-          <w:rFonts w:hint="eastAsia"/>
-        </w:rPr>
       </w:pPr>
       <w:r>
         <w:t>参数列表：无参数</w:t>
@@ -3374,9 +3321,6 @@
     <w:p>
       <w:pPr>
         <w:spacing w:line="360" w:lineRule="auto"/>
-        <w:rPr>
-          <w:rFonts w:hint="eastAsia"/>
-        </w:rPr>
       </w:pPr>
       <w:r>
         <w:t>参数列表：无参数</w:t>
@@ -3628,13 +3572,7 @@
         <w:rPr>
           <w:rStyle w:val="VerbatimChar"/>
         </w:rPr>
-        <w:t>();</w:t>
-      </w:r>
-      <w:r>
-        <w:rPr>
-          <w:rStyle w:val="VerbatimChar"/>
-        </w:rPr>
-        <w:t xml:space="preserve"> </w:t>
+        <w:t xml:space="preserve">(); </w:t>
       </w:r>
     </w:p>
     <w:p>
@@ -3685,9 +3623,6 @@
     <w:p>
       <w:pPr>
         <w:spacing w:line="360" w:lineRule="auto"/>
-        <w:rPr>
-          <w:rFonts w:hint="eastAsia"/>
-        </w:rPr>
       </w:pPr>
       <w:r>
         <w:t>参数列表：无参数</w:t>
@@ -3714,9 +3649,6 @@
         <w:widowControl/>
         <w:spacing w:after="200"/>
         <w:jc w:val="left"/>
-        <w:rPr>
-          <w:rFonts w:hint="eastAsia"/>
-        </w:rPr>
       </w:pPr>
       <w:r>
         <w:t xml:space="preserve">调用子节点算子 </w:t>
@@ -3727,7 +3659,15 @@
       </w:r>
       <w:proofErr w:type="spellEnd"/>
       <w:r>
-        <w:t>_ 的 is_end() 方法，并返回其结果，以判断是否还有输入元组。</w:t>
+        <w:t xml:space="preserve">_ 的 </w:t>
+      </w:r>
+      <w:proofErr w:type="spellStart"/>
+      <w:r>
+        <w:t>is_end</w:t>
+      </w:r>
+      <w:proofErr w:type="spellEnd"/>
+      <w:r>
+        <w:t>() 方法，并返回其结果，以判断是否还有输入元组。</w:t>
       </w:r>
     </w:p>
     <w:p>
@@ -3949,9 +3889,6 @@
     <w:p>
       <w:pPr>
         <w:spacing w:line="360" w:lineRule="auto"/>
-        <w:rPr>
-          <w:rFonts w:hint="eastAsia"/>
-        </w:rPr>
       </w:pPr>
       <w:r>
         <w:t>参数列表：无参数</w:t>
@@ -4303,7 +4240,6 @@
       <w:pPr>
         <w:spacing w:line="360" w:lineRule="auto"/>
         <w:rPr>
-          <w:rFonts w:hint="eastAsia"/>
           <w:szCs w:val="21"/>
         </w:rPr>
       </w:pPr>
@@ -4416,6 +4352,7 @@
           <w:rFonts w:cs="Courier" w:hint="default"/>
           <w:b/>
           <w:bCs/>
+          <w:noProof/>
           <w:color w:val="262626"/>
           <w:kern w:val="0"/>
         </w:rPr>
@@ -4470,23 +4407,23 @@
       <w:r>
         <w:rPr>
           <w:rStyle w:val="s1"/>
-          <w:rFonts w:cs="Courier"/>
-          <w:color w:val="262626"/>
-          <w:kern w:val="0"/>
-        </w:rPr>
-        <w:t>通过单元测试</w:t>
-      </w:r>
-    </w:p>
-    <w:p>
-      <w:pPr>
-        <w:widowControl/>
-        <w:jc w:val="left"/>
-        <w:rPr>
-          <w:rStyle w:val="s1"/>
           <w:rFonts w:cs="Courier" w:hint="default"/>
           <w:color w:val="262626"/>
           <w:kern w:val="0"/>
         </w:rPr>
+        <w:t>通过单元测试</w:t>
+      </w:r>
+    </w:p>
+    <w:p>
+      <w:pPr>
+        <w:widowControl/>
+        <w:jc w:val="left"/>
+        <w:rPr>
+          <w:rStyle w:val="s1"/>
+          <w:rFonts w:cs="Courier" w:hint="default"/>
+          <w:color w:val="262626"/>
+          <w:kern w:val="0"/>
+        </w:rPr>
       </w:pPr>
       <w:r>
         <w:rPr>
@@ -4502,6 +4439,29 @@
         <w:widowControl/>
         <w:jc w:val="left"/>
         <w:rPr>
+          <w:rFonts w:cs="宋体"/>
+          <w:b/>
+          <w:bCs/>
+          <w:sz w:val="24"/>
+          <w:szCs w:val="24"/>
+        </w:rPr>
+      </w:pPr>
+      <w:r>
+        <w:rPr>
+          <w:rFonts w:cs="宋体"/>
+          <w:b/>
+          <w:bCs/>
+          <w:sz w:val="24"/>
+          <w:szCs w:val="24"/>
+        </w:rPr>
+        <w:t>任务3：嵌套循环连接算⼦的实现</w:t>
+      </w:r>
+    </w:p>
+    <w:p>
+      <w:pPr>
+        <w:widowControl/>
+        <w:jc w:val="left"/>
+        <w:rPr>
           <w:rStyle w:val="s1"/>
           <w:rFonts w:cs="Courier" w:hint="default"/>
           <w:color w:val="262626"/>
@@ -4515,7 +4475,7 @@
           <w:color w:val="262626"/>
           <w:kern w:val="0"/>
         </w:rPr>
-        <w:t>任务3：嵌套</w:t>
+        <w:t xml:space="preserve">补全 </w:t>
       </w:r>
       <w:proofErr w:type="spellStart"/>
       <w:r>
@@ -4525,40 +4485,66 @@
           <w:color w:val="262626"/>
           <w:kern w:val="0"/>
         </w:rPr>
-        <w:t>循环连接算</w:t>
-      </w:r>
-      <w:r>
-        <w:rPr>
-          <w:rStyle w:val="s1"/>
-          <w:rFonts w:cs="Courier"/>
-          <w:color w:val="262626"/>
-          <w:kern w:val="0"/>
-        </w:rPr>
-        <w:t>⼦的实现</w:t>
-      </w:r>
-    </w:p>
-    <w:p>
-      <w:pPr>
-        <w:widowControl/>
-        <w:jc w:val="left"/>
+        <w:t>NestedLoopJoinExecutor</w:t>
+      </w:r>
+      <w:proofErr w:type="spellEnd"/>
+      <w:r>
         <w:rPr>
           <w:rStyle w:val="s1"/>
           <w:rFonts w:cs="Courier" w:hint="default"/>
           <w:color w:val="262626"/>
           <w:kern w:val="0"/>
         </w:rPr>
-      </w:pPr>
-      <w:proofErr w:type="spellEnd"/>
-      <w:r>
+        <w:t xml:space="preserve"> 类，实现嵌套循环连接算⼦，具体完成下列任务。</w:t>
+      </w:r>
+    </w:p>
+    <w:p>
+      <w:pPr>
+        <w:widowControl/>
+        <w:jc w:val="left"/>
+        <w:rPr>
+          <w:rStyle w:val="s1"/>
+          <w:rFonts w:cs="Courier" w:hint="default"/>
+          <w:b/>
+          <w:bCs/>
+          <w:color w:val="262626"/>
+          <w:kern w:val="0"/>
+        </w:rPr>
+      </w:pPr>
+      <w:r>
+        <w:rPr>
+          <w:rStyle w:val="s1"/>
+          <w:rFonts w:cs="Courier" w:hint="default"/>
+          <w:b/>
+          <w:bCs/>
+          <w:color w:val="262626"/>
+          <w:kern w:val="0"/>
+        </w:rPr>
+        <w:t>（1）</w:t>
+      </w:r>
+      <w:r>
+        <w:rPr>
+          <w:rStyle w:val="s1"/>
+          <w:rFonts w:cs="Courier" w:hint="default"/>
+          <w:b/>
+          <w:bCs/>
+          <w:color w:val="262626"/>
+          <w:kern w:val="0"/>
+        </w:rPr>
+        <w:t>阅读代码</w:t>
+      </w:r>
+    </w:p>
+    <w:p>
+      <w:pPr>
+        <w:widowControl/>
+        <w:jc w:val="left"/>
         <w:rPr>
           <w:rStyle w:val="s1"/>
           <w:rFonts w:cs="Courier" w:hint="default"/>
           <w:color w:val="262626"/>
           <w:kern w:val="0"/>
         </w:rPr>
-        <w:t xml:space="preserve">补全 </w:t>
-      </w:r>
-      <w:proofErr w:type="spellStart"/>
+      </w:pPr>
       <w:r>
         <w:rPr>
           <w:rStyle w:val="s1"/>
@@ -4566,9 +4552,9 @@
           <w:color w:val="262626"/>
           <w:kern w:val="0"/>
         </w:rPr>
-        <w:t>NestedLoopJoinExecutor</w:t>
-      </w:r>
-      <w:proofErr w:type="spellEnd"/>
+        <w:t xml:space="preserve">理解 </w:t>
+      </w:r>
+      <w:proofErr w:type="spellStart"/>
       <w:r>
         <w:rPr>
           <w:rStyle w:val="s1"/>
@@ -4576,75 +4562,30 @@
           <w:color w:val="262626"/>
           <w:kern w:val="0"/>
         </w:rPr>
-        <w:t xml:space="preserve"> 类，实现嵌套循环连接算</w:t>
-      </w:r>
-      <w:r>
-        <w:rPr>
-          <w:rStyle w:val="s1"/>
-          <w:rFonts w:cs="Courier"/>
-          <w:color w:val="262626"/>
-          <w:kern w:val="0"/>
-        </w:rPr>
-        <w:t>⼦，具体完成下列任务。</w:t>
-      </w:r>
-    </w:p>
-    <w:p>
-      <w:pPr>
-        <w:widowControl/>
-        <w:jc w:val="left"/>
-        <w:rPr>
-          <w:rStyle w:val="s1"/>
-          <w:rFonts w:cs="Courier" w:hint="default"/>
-          <w:b/>
-          <w:bCs/>
-          <w:color w:val="262626"/>
-          <w:kern w:val="0"/>
-        </w:rPr>
-      </w:pPr>
-      <w:r>
-        <w:rPr>
-          <w:rStyle w:val="s1"/>
-          <w:rFonts w:cs="Courier" w:hint="default"/>
-          <w:b/>
-          <w:bCs/>
-          <w:color w:val="262626"/>
-          <w:kern w:val="0"/>
-        </w:rPr>
-        <w:t>（1）</w:t>
-      </w:r>
-      <w:r>
-        <w:rPr>
-          <w:rStyle w:val="s1"/>
-          <w:rFonts w:cs="Courier" w:hint="default"/>
-          <w:b/>
-          <w:bCs/>
-          <w:color w:val="262626"/>
-          <w:kern w:val="0"/>
-        </w:rPr>
-        <w:t>阅读代码</w:t>
-      </w:r>
-    </w:p>
-    <w:p>
-      <w:pPr>
-        <w:widowControl/>
-        <w:jc w:val="left"/>
+        <w:t>NestedLoopJoinExecutor</w:t>
+      </w:r>
+      <w:proofErr w:type="spellEnd"/>
+      <w:r>
         <w:rPr>
           <w:rStyle w:val="s1"/>
           <w:rFonts w:cs="Courier" w:hint="default"/>
           <w:color w:val="262626"/>
           <w:kern w:val="0"/>
         </w:rPr>
-      </w:pPr>
-      <w:r>
+        <w:t xml:space="preserve"> 类的设计，并回答下列问题：</w:t>
+      </w:r>
+    </w:p>
+    <w:p>
+      <w:pPr>
+        <w:widowControl/>
+        <w:jc w:val="left"/>
         <w:rPr>
           <w:rStyle w:val="s1"/>
           <w:rFonts w:cs="Courier" w:hint="default"/>
           <w:color w:val="262626"/>
           <w:kern w:val="0"/>
         </w:rPr>
-        <w:t xml:space="preserve">理解 </w:t>
-      </w:r>
-      <w:proofErr w:type="spellStart"/>
+      </w:pPr>
       <w:r>
         <w:rPr>
           <w:rStyle w:val="s1"/>
@@ -4652,48 +4593,8 @@
           <w:color w:val="262626"/>
           <w:kern w:val="0"/>
         </w:rPr>
-        <w:t>NestedLoopJoinExecutor</w:t>
-      </w:r>
-      <w:proofErr w:type="spellEnd"/>
-      <w:r>
-        <w:rPr>
-          <w:rStyle w:val="s1"/>
-          <w:rFonts w:cs="Courier" w:hint="default"/>
-          <w:color w:val="262626"/>
-          <w:kern w:val="0"/>
-        </w:rPr>
-        <w:t xml:space="preserve"> 类的设计，并回答下列问题：</w:t>
-      </w:r>
-    </w:p>
-    <w:p>
-      <w:pPr>
-        <w:widowControl/>
-        <w:jc w:val="left"/>
-        <w:rPr>
-          <w:rStyle w:val="s1"/>
-          <w:rFonts w:cs="Courier"/>
-          <w:color w:val="262626"/>
-          <w:kern w:val="0"/>
-        </w:rPr>
-      </w:pPr>
-      <w:r>
-        <w:rPr>
-          <w:rStyle w:val="s1"/>
-          <w:rFonts w:cs="Courier" w:hint="default"/>
-          <w:color w:val="262626"/>
-          <w:kern w:val="0"/>
-        </w:rPr>
         <w:lastRenderedPageBreak/>
-        <w:t>1. left_ 和 right_ 的作</w:t>
-      </w:r>
-      <w:r>
-        <w:rPr>
-          <w:rStyle w:val="s1"/>
-          <w:rFonts w:cs="Courier"/>
-          <w:color w:val="262626"/>
-          <w:kern w:val="0"/>
-        </w:rPr>
-        <w:t>⽤是什么？</w:t>
+        <w:t>1. left_ 和 right_ 的作⽤是什么？</w:t>
       </w:r>
     </w:p>
     <w:p>
@@ -4918,9 +4819,6 @@
     <w:p>
       <w:pPr>
         <w:spacing w:line="360" w:lineRule="auto"/>
-        <w:rPr>
-          <w:rFonts w:hint="eastAsia"/>
-        </w:rPr>
       </w:pPr>
       <w:r>
         <w:t>参数列表：无参数</w:t>
@@ -5109,9 +5007,6 @@
         </w:numPr>
         <w:spacing w:after="200"/>
         <w:jc w:val="left"/>
-        <w:rPr>
-          <w:rFonts w:hint="eastAsia"/>
-        </w:rPr>
       </w:pPr>
       <w:r>
         <w:t xml:space="preserve">如果外层循环结束，设置 </w:t>
@@ -5349,9 +5244,6 @@
     <w:p>
       <w:pPr>
         <w:spacing w:line="360" w:lineRule="auto"/>
-        <w:rPr>
-          <w:rFonts w:hint="eastAsia"/>
-        </w:rPr>
       </w:pPr>
       <w:r>
         <w:t>参数列表：无参数</w:t>
@@ -5556,9 +5448,6 @@
         </w:numPr>
         <w:spacing w:after="200"/>
         <w:jc w:val="left"/>
-        <w:rPr>
-          <w:rFonts w:hint="eastAsia"/>
-        </w:rPr>
       </w:pPr>
       <w:r>
         <w:t xml:space="preserve">如果左表也扫描完毕，设置 </w:t>
@@ -5812,9 +5701,6 @@
     <w:p>
       <w:pPr>
         <w:spacing w:line="360" w:lineRule="auto"/>
-        <w:rPr>
-          <w:rFonts w:hint="eastAsia"/>
-        </w:rPr>
       </w:pPr>
       <w:r>
         <w:lastRenderedPageBreak/>
@@ -5842,9 +5728,6 @@
         <w:widowControl/>
         <w:spacing w:after="200"/>
         <w:jc w:val="left"/>
-        <w:rPr>
-          <w:rFonts w:hint="eastAsia"/>
-        </w:rPr>
       </w:pPr>
       <w:r>
         <w:t xml:space="preserve">通过一个布尔成员变量 </w:t>
@@ -6394,9 +6277,6 @@
         </w:numPr>
         <w:spacing w:after="200"/>
         <w:jc w:val="left"/>
-        <w:rPr>
-          <w:rFonts w:hint="eastAsia"/>
-        </w:rPr>
       </w:pPr>
       <w:r>
         <w:t>返回这个拼接而成的新元组</w:t>
@@ -6890,11 +6770,6 @@
             </w:r>
             <w:proofErr w:type="spellStart"/>
             <w:r>
-              <w:rPr>
-                <w:rStyle w:val="VerbatimChar"/>
-                <w:kern w:val="2"/>
-                <w:szCs w:val="22"/>
-              </w:rPr>
               <w:t>RmRecord</w:t>
             </w:r>
             <w:proofErr w:type="spellEnd"/>
@@ -7024,9 +6899,6 @@
     <w:p>
       <w:pPr>
         <w:spacing w:line="360" w:lineRule="auto"/>
-        <w:rPr>
-          <w:rFonts w:hint="eastAsia"/>
-        </w:rPr>
       </w:pPr>
     </w:p>
     <w:p>
@@ -7263,9 +7135,6 @@
         </w:numPr>
         <w:spacing w:after="200"/>
         <w:jc w:val="left"/>
-        <w:rPr>
-          <w:rFonts w:hint="eastAsia"/>
-        </w:rPr>
       </w:pPr>
       <w:r>
         <w:t>根据比较运算符（</w:t>
@@ -7392,6 +7261,7 @@
           <w:rFonts w:cs="Courier" w:hint="default"/>
           <w:b/>
           <w:bCs/>
+          <w:noProof/>
           <w:color w:val="262626"/>
           <w:kern w:val="0"/>
         </w:rPr>
@@ -7446,7 +7316,7 @@
       <w:r>
         <w:rPr>
           <w:rStyle w:val="s1"/>
-          <w:rFonts w:cs="Courier"/>
+          <w:rFonts w:cs="Courier" w:hint="default"/>
           <w:color w:val="262626"/>
           <w:kern w:val="0"/>
         </w:rPr>
@@ -7459,7 +7329,7 @@
         <w:jc w:val="left"/>
         <w:rPr>
           <w:rStyle w:val="s1"/>
-          <w:rFonts w:cs="Courier"/>
+          <w:rFonts w:cs="Courier" w:hint="default"/>
           <w:color w:val="262626"/>
           <w:kern w:val="0"/>
         </w:rPr>
@@ -7478,8 +7348,33 @@
         <w:widowControl/>
         <w:jc w:val="left"/>
         <w:rPr>
+          <w:rFonts w:cs="宋体"/>
+          <w:b/>
+          <w:bCs/>
+          <w:sz w:val="24"/>
+          <w:szCs w:val="24"/>
+        </w:rPr>
+      </w:pPr>
+      <w:r>
+        <w:rPr>
+          <w:rFonts w:cs="宋体"/>
+          <w:b/>
+          <w:bCs/>
+          <w:sz w:val="24"/>
+          <w:szCs w:val="24"/>
+        </w:rPr>
+        <w:t>任务4：修改算⼦的实现</w:t>
+      </w:r>
+    </w:p>
+    <w:p>
+      <w:pPr>
+        <w:widowControl/>
+        <w:jc w:val="left"/>
+        <w:rPr>
           <w:rStyle w:val="s1"/>
           <w:rFonts w:cs="Courier" w:hint="default"/>
+          <w:b/>
+          <w:bCs/>
           <w:color w:val="262626"/>
           <w:kern w:val="0"/>
         </w:rPr>
@@ -7488,66 +7383,12 @@
         <w:rPr>
           <w:rStyle w:val="s1"/>
           <w:rFonts w:cs="Courier" w:hint="default"/>
+          <w:b/>
+          <w:bCs/>
           <w:color w:val="262626"/>
           <w:kern w:val="0"/>
         </w:rPr>
-        <w:t>任务4：修改算</w:t>
-      </w:r>
-      <w:r>
-        <w:rPr>
-          <w:rStyle w:val="s1"/>
-          <w:rFonts w:cs="Courier"/>
-          <w:color w:val="262626"/>
-          <w:kern w:val="0"/>
-        </w:rPr>
-        <w:t>⼦的实现</w:t>
-      </w:r>
-    </w:p>
-    <w:p>
-      <w:pPr>
-        <w:widowControl/>
-        <w:jc w:val="left"/>
-        <w:rPr>
-          <w:rStyle w:val="s1"/>
-          <w:rFonts w:cs="Courier"/>
-          <w:b/>
-          <w:bCs/>
-          <w:color w:val="262626"/>
-          <w:kern w:val="0"/>
-        </w:rPr>
-      </w:pPr>
-      <w:r>
-        <w:rPr>
-          <w:rStyle w:val="s1"/>
-          <w:rFonts w:cs="Courier" w:hint="default"/>
-          <w:b/>
-          <w:bCs/>
-          <w:color w:val="262626"/>
-          <w:kern w:val="0"/>
-        </w:rPr>
-        <w:t>（</w:t>
-      </w:r>
-      <w:r>
-        <w:rPr>
-          <w:rStyle w:val="s1"/>
-          <w:rFonts w:cs="Courier"/>
-          <w:b/>
-          <w:bCs/>
-          <w:color w:val="262626"/>
-          <w:kern w:val="0"/>
-        </w:rPr>
-        <w:t>1</w:t>
-      </w:r>
-      <w:r>
-        <w:rPr>
-          <w:rStyle w:val="s1"/>
-          <w:rFonts w:cs="Courier" w:hint="default"/>
-          <w:b/>
-          <w:bCs/>
-          <w:color w:val="262626"/>
-          <w:kern w:val="0"/>
-        </w:rPr>
-        <w:t>）阅读代码</w:t>
+        <w:t>（1）阅读代码</w:t>
       </w:r>
     </w:p>
     <w:p>
@@ -7562,86 +7403,72 @@
       <w:r>
         <w:rPr>
           <w:rStyle w:val="s1"/>
-          <w:color w:val="262626"/>
-        </w:rPr>
-        <w:t>理解</w:t>
-      </w:r>
-      <w:r>
-        <w:rPr>
-          <w:rStyle w:val="s1"/>
           <w:rFonts w:hint="default"/>
           <w:color w:val="262626"/>
         </w:rPr>
-        <w:t xml:space="preserve"> </w:t>
-      </w:r>
-      <w:proofErr w:type="spellStart"/>
+        <w:t>理解</w:t>
+      </w:r>
       <w:r>
         <w:rPr>
           <w:rStyle w:val="s1"/>
           <w:rFonts w:hint="default"/>
           <w:color w:val="262626"/>
         </w:rPr>
-        <w:t>UpdateExecutor</w:t>
-      </w:r>
-      <w:proofErr w:type="spellEnd"/>
+        <w:t xml:space="preserve"> </w:t>
+      </w:r>
+      <w:proofErr w:type="spellStart"/>
       <w:r>
         <w:rPr>
           <w:rStyle w:val="s1"/>
           <w:rFonts w:hint="default"/>
           <w:color w:val="262626"/>
         </w:rPr>
-        <w:t xml:space="preserve"> 类的设计，并回答下列问题：</w:t>
-      </w:r>
-    </w:p>
-    <w:p>
-      <w:pPr>
-        <w:spacing w:line="360" w:lineRule="auto"/>
+        <w:t>UpdateExecutor</w:t>
+      </w:r>
+      <w:proofErr w:type="spellEnd"/>
+      <w:r>
         <w:rPr>
           <w:rStyle w:val="s1"/>
           <w:rFonts w:hint="default"/>
           <w:color w:val="262626"/>
         </w:rPr>
-      </w:pPr>
-      <w:r>
+        <w:t xml:space="preserve"> 类的设计，并回答下列问题：</w:t>
+      </w:r>
+    </w:p>
+    <w:p>
+      <w:pPr>
+        <w:spacing w:line="360" w:lineRule="auto"/>
         <w:rPr>
           <w:rStyle w:val="s1"/>
           <w:rFonts w:hint="default"/>
           <w:color w:val="262626"/>
         </w:rPr>
-        <w:t>rids_ 是如何得到的？</w:t>
-      </w:r>
-    </w:p>
-    <w:p>
-      <w:pPr>
-        <w:spacing w:line="360" w:lineRule="auto"/>
+      </w:pPr>
+      <w:r>
         <w:rPr>
           <w:rStyle w:val="s1"/>
           <w:rFonts w:hint="default"/>
           <w:color w:val="262626"/>
         </w:rPr>
-      </w:pPr>
-      <w:r>
-        <w:rPr>
-          <w:rStyle w:val="s1"/>
-          <w:color w:val="262626"/>
-        </w:rPr>
-        <w:t>答</w:t>
-      </w:r>
-      <w:r>
+        <w:t>rids_ 是如何得到的？</w:t>
+      </w:r>
+    </w:p>
+    <w:p>
+      <w:pPr>
+        <w:spacing w:line="360" w:lineRule="auto"/>
         <w:rPr>
           <w:rStyle w:val="s1"/>
           <w:rFonts w:hint="default"/>
           <w:color w:val="262626"/>
         </w:rPr>
-        <w:t>：</w:t>
-      </w:r>
+      </w:pPr>
       <w:r>
         <w:rPr>
           <w:rStyle w:val="s1"/>
           <w:rFonts w:hint="default"/>
           <w:color w:val="262626"/>
         </w:rPr>
-        <w:t>rids_ 是一个 Rid 向量，它在执行计划生成阶段，由上游的扫描或索引节点提供。这些 Rid 指</w:t>
+        <w:t>答：</w:t>
       </w:r>
       <w:r>
         <w:rPr>
@@ -7649,6 +7476,14 @@
           <w:rFonts w:hint="default"/>
           <w:color w:val="262626"/>
         </w:rPr>
+        <w:t>rids_ 是一个 Rid 向量，它在执行计划生成阶段，由上游的扫描或索引节点提供。这些 Rid 指</w:t>
+      </w:r>
+      <w:r>
+        <w:rPr>
+          <w:rStyle w:val="s1"/>
+          <w:rFonts w:hint="default"/>
+          <w:color w:val="262626"/>
+        </w:rPr>
         <w:lastRenderedPageBreak/>
         <w:t>向了所有满足 WHERE 子句条件的、需要被更新的元组。</w:t>
       </w:r>
@@ -7803,9 +7638,6 @@
     <w:p>
       <w:pPr>
         <w:spacing w:line="360" w:lineRule="auto"/>
-        <w:rPr>
-          <w:rFonts w:hint="eastAsia"/>
-        </w:rPr>
       </w:pPr>
       <w:r>
         <w:t>参数列表：无参数</w:t>
@@ -8091,9 +7923,6 @@
         </w:numPr>
         <w:spacing w:after="200"/>
         <w:jc w:val="left"/>
-        <w:rPr>
-          <w:rFonts w:hint="eastAsia"/>
-        </w:rPr>
       </w:pPr>
       <w:r>
         <w:t xml:space="preserve">由于 UPDATE 操作不向上层返回元组，因此最后返回 </w:t>
@@ -8242,6 +8071,7 @@
         <w:rPr>
           <w:b/>
           <w:bCs/>
+          <w:noProof/>
           <w:szCs w:val="21"/>
         </w:rPr>
         <w:drawing>
@@ -8314,168 +8144,151 @@
     </w:p>
     <w:p>
       <w:pPr>
-        <w:spacing w:line="360" w:lineRule="auto"/>
-        <w:rPr>
-          <w:szCs w:val="21"/>
-        </w:rPr>
-      </w:pPr>
-      <w:r>
-        <w:rPr>
-          <w:szCs w:val="21"/>
-        </w:rPr>
-        <w:t>任务5：删除算</w:t>
-      </w:r>
-      <w:r>
-        <w:rPr>
-          <w:rFonts w:hint="eastAsia"/>
-          <w:szCs w:val="21"/>
-        </w:rPr>
-        <w:t>⼦的实现</w:t>
-      </w:r>
-    </w:p>
-    <w:p>
-      <w:pPr>
-        <w:spacing w:line="360" w:lineRule="auto"/>
-        <w:rPr>
-          <w:b/>
-          <w:bCs/>
-          <w:szCs w:val="21"/>
-        </w:rPr>
-      </w:pPr>
-      <w:r>
-        <w:rPr>
-          <w:rFonts w:hint="eastAsia"/>
-          <w:b/>
-          <w:bCs/>
-          <w:szCs w:val="21"/>
-        </w:rPr>
-        <w:t>（</w:t>
-      </w:r>
-      <w:r>
-        <w:rPr>
-          <w:b/>
-          <w:bCs/>
-          <w:szCs w:val="21"/>
-        </w:rPr>
-        <w:t>1）阅读代码</w:t>
-      </w:r>
-    </w:p>
-    <w:p>
-      <w:pPr>
-        <w:spacing w:line="360" w:lineRule="auto"/>
-        <w:rPr>
-          <w:szCs w:val="21"/>
-        </w:rPr>
-      </w:pPr>
-      <w:r>
-        <w:rPr>
-          <w:szCs w:val="21"/>
-        </w:rPr>
-        <w:t xml:space="preserve">理解 </w:t>
-      </w:r>
-      <w:proofErr w:type="spellStart"/>
-      <w:r>
-        <w:rPr>
-          <w:szCs w:val="21"/>
-        </w:rPr>
-        <w:t>DeleteExecutor</w:t>
-      </w:r>
-      <w:proofErr w:type="spellEnd"/>
-      <w:r>
-        <w:rPr>
-          <w:szCs w:val="21"/>
-        </w:rPr>
-        <w:t xml:space="preserve"> 类的设计，并回答下列问题：</w:t>
-      </w:r>
-    </w:p>
-    <w:p>
-      <w:pPr>
-        <w:spacing w:line="360" w:lineRule="auto"/>
-        <w:rPr>
-          <w:szCs w:val="21"/>
-        </w:rPr>
-      </w:pPr>
-      <w:r>
-        <w:rPr>
-          <w:szCs w:val="21"/>
-        </w:rPr>
-        <w:t>1. rids_ 是如何得到的？</w:t>
-      </w:r>
-    </w:p>
-    <w:p>
-      <w:pPr>
-        <w:spacing w:line="360" w:lineRule="auto"/>
-        <w:rPr>
-          <w:rFonts w:hint="eastAsia"/>
-          <w:szCs w:val="21"/>
-        </w:rPr>
-      </w:pPr>
-      <w:r>
-        <w:rPr>
-          <w:rFonts w:hint="eastAsia"/>
-          <w:szCs w:val="21"/>
-        </w:rPr>
-        <w:t>答：</w:t>
-      </w:r>
-      <w:r>
-        <w:rPr>
-          <w:szCs w:val="21"/>
-        </w:rPr>
-        <w:t xml:space="preserve">与 </w:t>
-      </w:r>
-      <w:proofErr w:type="spellStart"/>
-      <w:r>
-        <w:rPr>
-          <w:szCs w:val="21"/>
-        </w:rPr>
-        <w:t>UpdateExecutor</w:t>
-      </w:r>
-      <w:proofErr w:type="spellEnd"/>
-      <w:r>
-        <w:rPr>
-          <w:szCs w:val="21"/>
-        </w:rPr>
-        <w:t xml:space="preserve"> 类似，rids_ 是由上游节点（如扫描操作）提供的、所有满足 WHERE 子句条件的、需要被删除的元组的 Rid 列表。</w:t>
-      </w:r>
-    </w:p>
-    <w:p>
-      <w:pPr>
         <w:widowControl/>
         <w:jc w:val="left"/>
         <w:rPr>
-          <w:rStyle w:val="s1"/>
-          <w:rFonts w:cs="Courier" w:hint="default"/>
+          <w:rFonts w:ascii="PingFang SC" w:eastAsia="PingFang SC" w:hAnsi="PingFang SC" w:cs="宋体"/>
           <w:b/>
           <w:bCs/>
           <w:color w:val="262626"/>
           <w:kern w:val="0"/>
-        </w:rPr>
-      </w:pPr>
-      <w:r>
-        <w:rPr>
-          <w:rStyle w:val="s1"/>
-          <w:rFonts w:cs="Courier" w:hint="default"/>
+          <w:sz w:val="24"/>
+          <w:szCs w:val="24"/>
+        </w:rPr>
+      </w:pPr>
+      <w:r>
+        <w:rPr>
+          <w:rFonts w:ascii="PingFang SC" w:eastAsia="PingFang SC" w:hAnsi="PingFang SC" w:cs="宋体"/>
           <w:b/>
           <w:bCs/>
           <w:color w:val="262626"/>
           <w:kern w:val="0"/>
-        </w:rPr>
-        <w:t xml:space="preserve">（2）实现 </w:t>
-      </w:r>
-      <w:proofErr w:type="spellStart"/>
-      <w:r>
-        <w:rPr>
-          <w:rStyle w:val="s1"/>
-          <w:rFonts w:cs="Courier" w:hint="default"/>
+          <w:sz w:val="24"/>
+          <w:szCs w:val="24"/>
+        </w:rPr>
+        <w:t>任务5：删除算</w:t>
+      </w:r>
+      <w:r>
+        <w:rPr>
+          <w:rFonts w:ascii="PingFang SC" w:eastAsia="PingFang SC" w:hAnsi="PingFang SC" w:cs="宋体" w:hint="eastAsia"/>
           <w:b/>
           <w:bCs/>
           <w:color w:val="262626"/>
           <w:kern w:val="0"/>
+          <w:sz w:val="24"/>
+          <w:szCs w:val="24"/>
+        </w:rPr>
+        <w:t>⼦的实现</w:t>
+      </w:r>
+    </w:p>
+    <w:p>
+      <w:pPr>
+        <w:spacing w:line="360" w:lineRule="auto"/>
+        <w:rPr>
+          <w:b/>
+          <w:bCs/>
+          <w:szCs w:val="21"/>
+        </w:rPr>
+      </w:pPr>
+      <w:r>
+        <w:rPr>
+          <w:rFonts w:hint="eastAsia"/>
+          <w:b/>
+          <w:bCs/>
+          <w:szCs w:val="21"/>
+        </w:rPr>
+        <w:t>（</w:t>
+      </w:r>
+      <w:r>
+        <w:rPr>
+          <w:b/>
+          <w:bCs/>
+          <w:szCs w:val="21"/>
+        </w:rPr>
+        <w:t>1）阅读代码</w:t>
+      </w:r>
+    </w:p>
+    <w:p>
+      <w:pPr>
+        <w:spacing w:line="360" w:lineRule="auto"/>
+        <w:rPr>
+          <w:szCs w:val="21"/>
+        </w:rPr>
+      </w:pPr>
+      <w:r>
+        <w:rPr>
+          <w:szCs w:val="21"/>
+        </w:rPr>
+        <w:t xml:space="preserve">理解 </w:t>
+      </w:r>
+      <w:proofErr w:type="spellStart"/>
+      <w:r>
+        <w:rPr>
+          <w:szCs w:val="21"/>
         </w:rPr>
         <w:t>DeleteExecutor</w:t>
       </w:r>
       <w:proofErr w:type="spellEnd"/>
       <w:r>
+        <w:rPr>
+          <w:szCs w:val="21"/>
+        </w:rPr>
+        <w:t xml:space="preserve"> 类的设计，并回答下列问题：</w:t>
+      </w:r>
+    </w:p>
+    <w:p>
+      <w:pPr>
+        <w:spacing w:line="360" w:lineRule="auto"/>
+        <w:rPr>
+          <w:szCs w:val="21"/>
+        </w:rPr>
+      </w:pPr>
+      <w:r>
+        <w:rPr>
+          <w:szCs w:val="21"/>
+        </w:rPr>
+        <w:t>1. rids_ 是如何得到的？</w:t>
+      </w:r>
+    </w:p>
+    <w:p>
+      <w:pPr>
+        <w:spacing w:line="360" w:lineRule="auto"/>
+        <w:rPr>
+          <w:szCs w:val="21"/>
+        </w:rPr>
+      </w:pPr>
+      <w:r>
+        <w:rPr>
+          <w:rFonts w:hint="eastAsia"/>
+          <w:szCs w:val="21"/>
+        </w:rPr>
+        <w:t>答：</w:t>
+      </w:r>
+      <w:r>
+        <w:rPr>
+          <w:szCs w:val="21"/>
+        </w:rPr>
+        <w:t xml:space="preserve">与 </w:t>
+      </w:r>
+      <w:proofErr w:type="spellStart"/>
+      <w:r>
+        <w:rPr>
+          <w:szCs w:val="21"/>
+        </w:rPr>
+        <w:t>UpdateExecutor</w:t>
+      </w:r>
+      <w:proofErr w:type="spellEnd"/>
+      <w:r>
+        <w:rPr>
+          <w:szCs w:val="21"/>
+        </w:rPr>
+        <w:t xml:space="preserve"> 类似，rids_ 是由上游节点（如扫描操作）提供的、所有满足 WHERE 子句条件的、需要被删除的元组的 Rid 列表。</w:t>
+      </w:r>
+    </w:p>
+    <w:p>
+      <w:pPr>
+        <w:widowControl/>
+        <w:jc w:val="left"/>
         <w:rPr>
           <w:rStyle w:val="s1"/>
           <w:rFonts w:cs="Courier" w:hint="default"/>
@@ -8484,6 +8297,40 @@
           <w:color w:val="262626"/>
           <w:kern w:val="0"/>
         </w:rPr>
+      </w:pPr>
+      <w:r>
+        <w:rPr>
+          <w:rStyle w:val="s1"/>
+          <w:rFonts w:cs="Courier" w:hint="default"/>
+          <w:b/>
+          <w:bCs/>
+          <w:color w:val="262626"/>
+          <w:kern w:val="0"/>
+        </w:rPr>
+        <w:t xml:space="preserve">（2）实现 </w:t>
+      </w:r>
+      <w:proofErr w:type="spellStart"/>
+      <w:r>
+        <w:rPr>
+          <w:rStyle w:val="s1"/>
+          <w:rFonts w:cs="Courier" w:hint="default"/>
+          <w:b/>
+          <w:bCs/>
+          <w:color w:val="262626"/>
+          <w:kern w:val="0"/>
+        </w:rPr>
+        <w:t>DeleteExecutor</w:t>
+      </w:r>
+      <w:proofErr w:type="spellEnd"/>
+      <w:r>
+        <w:rPr>
+          <w:rStyle w:val="s1"/>
+          <w:rFonts w:cs="Courier" w:hint="default"/>
+          <w:b/>
+          <w:bCs/>
+          <w:color w:val="262626"/>
+          <w:kern w:val="0"/>
+        </w:rPr>
         <w:t>::Next 函数</w:t>
       </w:r>
     </w:p>
@@ -8601,9 +8448,6 @@
     <w:p>
       <w:pPr>
         <w:spacing w:line="360" w:lineRule="auto"/>
-        <w:rPr>
-          <w:rFonts w:hint="eastAsia"/>
-        </w:rPr>
       </w:pPr>
       <w:r>
         <w:t>参数列表：无参数</w:t>
@@ -8679,116 +8523,113 @@
         </w:numPr>
         <w:spacing w:after="200"/>
         <w:jc w:val="left"/>
+      </w:pPr>
+      <w:r>
+        <w:t xml:space="preserve">DELETE 操作也不向上层返回元组，因此最后返回 </w:t>
+      </w:r>
+      <w:proofErr w:type="spellStart"/>
+      <w:r>
+        <w:t>nullptr</w:t>
+      </w:r>
+      <w:proofErr w:type="spellEnd"/>
+    </w:p>
+    <w:p>
+      <w:pPr>
+        <w:pStyle w:val="FirstParagraph"/>
+        <w:rPr>
+          <w:sz w:val="21"/>
+          <w:szCs w:val="21"/>
+        </w:rPr>
+      </w:pPr>
+      <w:r>
+        <w:rPr>
+          <w:b/>
+          <w:bCs/>
+          <w:sz w:val="21"/>
+          <w:szCs w:val="21"/>
+        </w:rPr>
+        <w:t xml:space="preserve">3. </w:t>
+      </w:r>
+      <w:r>
         <w:rPr>
           <w:rFonts w:hint="eastAsia"/>
-        </w:rPr>
-      </w:pPr>
-      <w:r>
-        <w:t xml:space="preserve">DELETE 操作也不向上层返回元组，因此最后返回 </w:t>
-      </w:r>
-      <w:proofErr w:type="spellStart"/>
-      <w:r>
-        <w:t>nullptr</w:t>
-      </w:r>
-      <w:proofErr w:type="spellEnd"/>
-    </w:p>
-    <w:p>
-      <w:pPr>
-        <w:pStyle w:val="FirstParagraph"/>
-        <w:rPr>
+          <w:b/>
+          <w:bCs/>
           <w:sz w:val="21"/>
           <w:szCs w:val="21"/>
         </w:rPr>
-      </w:pPr>
-      <w:r>
-        <w:rPr>
-          <w:b/>
-          <w:bCs/>
-          <w:sz w:val="21"/>
-          <w:szCs w:val="21"/>
-        </w:rPr>
-        <w:t xml:space="preserve">3. </w:t>
-      </w:r>
+        <w:t>方法实现难点：</w:t>
+      </w:r>
+    </w:p>
+    <w:p>
+      <w:pPr>
+        <w:spacing w:line="360" w:lineRule="auto"/>
+        <w:rPr>
+          <w:szCs w:val="21"/>
+        </w:rPr>
+      </w:pPr>
+      <w:r>
+        <w:rPr>
+          <w:szCs w:val="21"/>
+        </w:rPr>
+        <w:t xml:space="preserve">此方法的实现相对直接，主要依赖于底层 </w:t>
+      </w:r>
+      <w:proofErr w:type="spellStart"/>
+      <w:r>
+        <w:rPr>
+          <w:szCs w:val="21"/>
+        </w:rPr>
+        <w:t>RmFileHandle</w:t>
+      </w:r>
+      <w:proofErr w:type="spellEnd"/>
+      <w:r>
+        <w:rPr>
+          <w:szCs w:val="21"/>
+        </w:rPr>
+        <w:t>::</w:t>
+      </w:r>
+      <w:proofErr w:type="spellStart"/>
+      <w:r>
+        <w:rPr>
+          <w:szCs w:val="21"/>
+        </w:rPr>
+        <w:t>delete_record</w:t>
+      </w:r>
+      <w:proofErr w:type="spellEnd"/>
+      <w:r>
+        <w:rPr>
+          <w:szCs w:val="21"/>
+        </w:rPr>
+        <w:t xml:space="preserve"> 的正确实现。本身逻辑较为简单，无明显难点。只需要简单地遍历所有要删除的记录ID，逐个调用删除函数即可。与 </w:t>
+      </w:r>
+      <w:proofErr w:type="spellStart"/>
+      <w:r>
+        <w:rPr>
+          <w:szCs w:val="21"/>
+        </w:rPr>
+        <w:t>UpdateExecutor</w:t>
+      </w:r>
+      <w:proofErr w:type="spellEnd"/>
+      <w:r>
+        <w:rPr>
+          <w:szCs w:val="21"/>
+        </w:rPr>
+        <w:t xml:space="preserve"> 相比，删除操作不需要读取记录内容或进行任何修改，因此实现更加简洁。</w:t>
+      </w:r>
+    </w:p>
+    <w:p>
+      <w:pPr>
+        <w:spacing w:line="360" w:lineRule="auto"/>
+        <w:rPr>
+          <w:b/>
+          <w:bCs/>
+        </w:rPr>
+      </w:pPr>
       <w:r>
         <w:rPr>
           <w:rFonts w:hint="eastAsia"/>
           <w:b/>
           <w:bCs/>
-          <w:sz w:val="21"/>
-          <w:szCs w:val="21"/>
-        </w:rPr>
-        <w:t>方法实现难点：</w:t>
-      </w:r>
-    </w:p>
-    <w:p>
-      <w:pPr>
-        <w:spacing w:line="360" w:lineRule="auto"/>
-        <w:rPr>
-          <w:szCs w:val="21"/>
-        </w:rPr>
-      </w:pPr>
-      <w:r>
-        <w:rPr>
-          <w:szCs w:val="21"/>
-        </w:rPr>
-        <w:t xml:space="preserve">此方法的实现相对直接，主要依赖于底层 </w:t>
-      </w:r>
-      <w:proofErr w:type="spellStart"/>
-      <w:r>
-        <w:rPr>
-          <w:szCs w:val="21"/>
-        </w:rPr>
-        <w:t>RmFileHandle</w:t>
-      </w:r>
-      <w:proofErr w:type="spellEnd"/>
-      <w:r>
-        <w:rPr>
-          <w:szCs w:val="21"/>
-        </w:rPr>
-        <w:t>::</w:t>
-      </w:r>
-      <w:proofErr w:type="spellStart"/>
-      <w:r>
-        <w:rPr>
-          <w:szCs w:val="21"/>
-        </w:rPr>
-        <w:t>delete_record</w:t>
-      </w:r>
-      <w:proofErr w:type="spellEnd"/>
-      <w:r>
-        <w:rPr>
-          <w:szCs w:val="21"/>
-        </w:rPr>
-        <w:t xml:space="preserve"> 的正确实现。本身逻辑较为简单，无明显难点。只需要简单地遍历所有要删除的记录ID，逐个调用删除函数即可。与 </w:t>
-      </w:r>
-      <w:proofErr w:type="spellStart"/>
-      <w:r>
-        <w:rPr>
-          <w:szCs w:val="21"/>
-        </w:rPr>
-        <w:t>UpdateExecutor</w:t>
-      </w:r>
-      <w:proofErr w:type="spellEnd"/>
-      <w:r>
-        <w:rPr>
-          <w:szCs w:val="21"/>
-        </w:rPr>
-        <w:t xml:space="preserve"> 相比，删除操作不需要读取记录内容或进行任何修改，因此实现更加简洁。</w:t>
-      </w:r>
-    </w:p>
-    <w:p>
-      <w:pPr>
-        <w:spacing w:line="360" w:lineRule="auto"/>
-        <w:rPr>
-          <w:b/>
-          <w:bCs/>
-        </w:rPr>
-      </w:pPr>
-      <w:r>
-        <w:rPr>
-          <w:rFonts w:hint="eastAsia"/>
-          <w:b/>
-          <w:bCs/>
         </w:rPr>
         <w:t>（</w:t>
       </w:r>
@@ -8812,6 +8653,7 @@
         <w:rPr>
           <w:b/>
           <w:bCs/>
+          <w:noProof/>
         </w:rPr>
         <w:drawing>
           <wp:inline distT="0" distB="0" distL="0" distR="0" wp14:anchorId="3F49EF1A" wp14:editId="230A13B6">
@@ -8894,6 +8736,7 @@
         <w:rPr>
           <w:b/>
           <w:bCs/>
+          <w:noProof/>
         </w:rPr>
         <w:lastRenderedPageBreak/>
         <w:drawing>
@@ -8947,9 +8790,6 @@
     <w:p>
       <w:pPr>
         <w:spacing w:line="360" w:lineRule="auto"/>
-        <w:rPr>
-          <w:rFonts w:hint="eastAsia"/>
-        </w:rPr>
       </w:pPr>
     </w:p>
     <w:p>
@@ -8992,7 +8832,7 @@
         <w:spacing w:line="360" w:lineRule="auto"/>
         <w:ind w:left="360"/>
         <w:rPr>
-          <w:rFonts w:ascii="黑体" w:eastAsia="黑体" w:hAnsi="黑体" w:hint="eastAsia"/>
+          <w:rFonts w:ascii="黑体" w:eastAsia="黑体" w:hAnsi="黑体"/>
           <w:sz w:val="24"/>
           <w:szCs w:val="28"/>
         </w:rPr>
@@ -9224,9 +9064,6 @@
     <w:p>
       <w:pPr>
         <w:spacing w:line="360" w:lineRule="auto"/>
-        <w:rPr>
-          <w:rFonts w:hint="eastAsia"/>
-        </w:rPr>
       </w:pPr>
       <w:r>
         <w:rPr>

</xml_diff>